<commit_message>
Modified the curriculum archive.
</commit_message>
<xml_diff>
--- a/doc/Curriculum.docx
+++ b/doc/Curriculum.docx
@@ -65,8 +65,8 @@
               </w:rPr>
             </w:pPr>
             <w:r>
-              <w:object w:dxaOrig="2915" w:dyaOrig="3847">
-                <v:rect xmlns:o="urn:schemas-microsoft-com:office:office" xmlns:v="urn:schemas-microsoft-com:vml" id="rectole0000000000" style="width:145.750000pt;height:192.350000pt" o:preferrelative="t" o:ole="">
+              <w:object w:dxaOrig="2996" w:dyaOrig="3928">
+                <v:rect xmlns:o="urn:schemas-microsoft-com:office:office" xmlns:v="urn:schemas-microsoft-com:vml" id="rectole0000000000" style="width:149.800000pt;height:196.400000pt" o:preferrelative="t" o:ole="">
                   <o:lock v:ext="edit"/>
                   <v:imagedata xmlns:r="http://schemas.openxmlformats.org/officeDocument/2006/relationships" r:id="docRId1" o:title=""/>
                 </v:rect>
@@ -517,17 +517,55 @@
                     <w:keepLines w:val="true"/>
                     <w:spacing w:before="0" w:after="360" w:line="240"/>
                     <w:ind w:right="0" w:left="0" w:firstLine="0"/>
+                    <w:jc w:val="center"/>
+                    <w:rPr>
+                      <w:rFonts w:ascii="Gill Sans MT" w:hAnsi="Gill Sans MT" w:cs="Gill Sans MT" w:eastAsia="Gill Sans MT"/>
+                      <w:caps w:val="true"/>
+                      <w:color w:val="auto"/>
+                      <w:spacing w:val="0"/>
+                      <w:position w:val="0"/>
+                      <w:sz w:val="26"/>
+                      <w:shd w:fill="auto" w:val="clear"/>
+                    </w:rPr>
+                  </w:pPr>
+                  <w:r>
+                    <w:rPr>
+                      <w:rFonts w:ascii="Gill Sans MT" w:hAnsi="Gill Sans MT" w:cs="Gill Sans MT" w:eastAsia="Gill Sans MT"/>
+                      <w:caps w:val="true"/>
+                      <w:color w:val="auto"/>
+                      <w:spacing w:val="0"/>
+                      <w:position w:val="0"/>
+                      <w:sz w:val="26"/>
+                      <w:shd w:fill="auto" w:val="clear"/>
+                    </w:rPr>
+                    <w:t xml:space="preserve">EXPERIENCIA</w:t>
+                  </w:r>
+                </w:p>
+                <w:p>
+                  <w:pPr>
+                    <w:spacing w:before="0" w:after="60" w:line="259"/>
+                    <w:ind w:right="0" w:left="0" w:firstLine="0"/>
                     <w:jc w:val="left"/>
                     <w:rPr>
                       <w:rFonts w:ascii="Gill Sans MT" w:hAnsi="Gill Sans MT" w:cs="Gill Sans MT" w:eastAsia="Gill Sans MT"/>
-                      <w:caps w:val="true"/>
-                      <w:color w:val="auto"/>
-                      <w:spacing w:val="0"/>
-                      <w:position w:val="0"/>
-                      <w:sz w:val="26"/>
-                      <w:shd w:fill="auto" w:val="clear"/>
-                    </w:rPr>
-                  </w:pPr>
+                      <w:color w:val="auto"/>
+                      <w:spacing w:val="0"/>
+                      <w:position w:val="0"/>
+                      <w:sz w:val="22"/>
+                      <w:shd w:fill="auto" w:val="clear"/>
+                    </w:rPr>
+                  </w:pPr>
+                  <w:r>
+                    <w:rPr>
+                      <w:rFonts w:ascii="Gill Sans MT" w:hAnsi="Gill Sans MT" w:cs="Gill Sans MT" w:eastAsia="Gill Sans MT"/>
+                      <w:color w:val="auto"/>
+                      <w:spacing w:val="0"/>
+                      <w:position w:val="0"/>
+                      <w:sz w:val="22"/>
+                      <w:shd w:fill="auto" w:val="clear"/>
+                    </w:rPr>
+                    <w:t xml:space="preserve"> Diversos proyectos de programación en prácticas          profesionales.</w:t>
+                  </w:r>
                 </w:p>
                 <w:p>
                   <w:pPr>
@@ -552,7 +590,7 @@
                       <w:sz w:val="22"/>
                       <w:shd w:fill="auto" w:val="clear"/>
                     </w:rPr>
-                    <w:t xml:space="preserve"> Diversos proyectos de programación en prácticas        profesionales.</w:t>
+                    <w:t xml:space="preserve"> Diversos proyectos de programación en servicio social.</w:t>
                   </w:r>
                 </w:p>
                 <w:p>
@@ -578,7 +616,7 @@
                       <w:sz w:val="22"/>
                       <w:shd w:fill="auto" w:val="clear"/>
                     </w:rPr>
-                    <w:t xml:space="preserve"> Diversos proyectos de programación en servicio social.</w:t>
+                    <w:t xml:space="preserve"> Experiencia estudiantil en programación.</w:t>
                   </w:r>
                 </w:p>
                 <w:p>
@@ -601,7 +639,7 @@
                       <w:sz w:val="22"/>
                       <w:shd w:fill="auto" w:val="clear"/>
                     </w:rPr>
-                    <w:t xml:space="preserve"> Experiencia estudiantil en programación.</w:t>
+                    <w:t xml:space="preserve"> Portafolio: bryanthedev.netlify.com </w:t>
                   </w:r>
                 </w:p>
               </w:tc>

</xml_diff>

<commit_message>
Added a skill to skill-square and replaced curriculum file with a new file
</commit_message>
<xml_diff>
--- a/doc/Curriculum.docx
+++ b/doc/Curriculum.docx
@@ -65,8 +65,8 @@
               </w:rPr>
             </w:pPr>
             <w:r>
-              <w:object w:dxaOrig="2996" w:dyaOrig="3928">
-                <v:rect xmlns:o="urn:schemas-microsoft-com:office:office" xmlns:v="urn:schemas-microsoft-com:vml" id="rectole0000000000" style="width:149.800000pt;height:196.400000pt" o:preferrelative="t" o:ole="">
+              <w:object w:dxaOrig="3037" w:dyaOrig="3968">
+                <v:rect xmlns:o="urn:schemas-microsoft-com:office:office" xmlns:v="urn:schemas-microsoft-com:vml" id="rectole0000000000" style="width:151.850000pt;height:198.400000pt" o:preferrelative="t" o:ole="">
                   <o:lock v:ext="edit"/>
                   <v:imagedata xmlns:r="http://schemas.openxmlformats.org/officeDocument/2006/relationships" r:id="docRId1" o:title=""/>
                 </v:rect>
@@ -1086,6 +1086,36 @@
                 <w:shd w:fill="auto" w:val="clear"/>
               </w:rPr>
               <w:t xml:space="preserve">Generales en HTML + CSS + JAVASCRIPT</w:t>
+            </w:r>
+          </w:p>
+          <w:p>
+            <w:pPr>
+              <w:numPr>
+                <w:ilvl w:val="0"/>
+                <w:numId w:val="35"/>
+              </w:numPr>
+              <w:spacing w:before="0" w:after="60" w:line="259"/>
+              <w:ind w:right="0" w:left="720" w:hanging="360"/>
+              <w:jc w:val="both"/>
+              <w:rPr>
+                <w:rFonts w:ascii="Gill Sans MT" w:hAnsi="Gill Sans MT" w:cs="Gill Sans MT" w:eastAsia="Gill Sans MT"/>
+                <w:color w:val="auto"/>
+                <w:spacing w:val="0"/>
+                <w:position w:val="0"/>
+                <w:sz w:val="22"/>
+                <w:shd w:fill="auto" w:val="clear"/>
+              </w:rPr>
+            </w:pPr>
+            <w:r>
+              <w:rPr>
+                <w:rFonts w:ascii="Gill Sans MT" w:hAnsi="Gill Sans MT" w:cs="Gill Sans MT" w:eastAsia="Gill Sans MT"/>
+                <w:color w:val="auto"/>
+                <w:spacing w:val="0"/>
+                <w:position w:val="0"/>
+                <w:sz w:val="22"/>
+                <w:shd w:fill="auto" w:val="clear"/>
+              </w:rPr>
+              <w:t xml:space="preserve">Generales en React.js</w:t>
             </w:r>
           </w:p>
           <w:p>

</xml_diff>